<commit_message>
Updated Asset List 2
</commit_message>
<xml_diff>
--- a/Assets for game.docx
+++ b/Assets for game.docx
@@ -24,17 +24,19 @@
           <w:numId w:val="1"/>
         </w:numPr>
         <w:rPr>
-          <w:highlight w:val="magenta"/>
-          <w:lang w:val="en-US"/>
-        </w:rPr>
-      </w:pPr>
-      <w:r>
-        <w:rPr>
-          <w:highlight w:val="magenta"/>
-          <w:lang w:val="en-US"/>
-        </w:rPr>
-        <w:t>Button asset</w:t>
-      </w:r>
+          <w:highlight w:val="green"/>
+          <w:lang w:val="en-US"/>
+        </w:rPr>
+      </w:pPr>
+      <w:proofErr w:type="spellStart"/>
+      <w:r>
+        <w:rPr>
+          <w:highlight w:val="green"/>
+          <w:lang w:val="en-US"/>
+        </w:rPr>
+        <w:t>FireWall</w:t>
+      </w:r>
+      <w:proofErr w:type="spellEnd"/>
     </w:p>
     <w:p>
       <w:pPr>
@@ -53,7 +55,7 @@
           <w:highlight w:val="green"/>
           <w:lang w:val="en-US"/>
         </w:rPr>
-        <w:t>Floor tiles (done)</w:t>
+        <w:t>Windows Screen</w:t>
       </w:r>
     </w:p>
     <w:p>
@@ -73,14 +75,7 @@
           <w:highlight w:val="green"/>
           <w:lang w:val="en-US"/>
         </w:rPr>
-        <w:t xml:space="preserve">Simple </w:t>
-      </w:r>
-      <w:r>
-        <w:rPr>
-          <w:highlight w:val="green"/>
-          <w:lang w:val="en-US"/>
-        </w:rPr>
-        <w:t>wall tiles</w:t>
+        <w:t>1,0,2 sprites</w:t>
       </w:r>
     </w:p>
     <w:p>
@@ -91,23 +86,16 @@
           <w:numId w:val="1"/>
         </w:numPr>
         <w:rPr>
-          <w:highlight w:val="yellow"/>
-          <w:lang w:val="en-US"/>
-        </w:rPr>
-      </w:pPr>
-      <w:r>
-        <w:rPr>
-          <w:highlight w:val="yellow"/>
-          <w:lang w:val="en-US"/>
-        </w:rPr>
-        <w:t>Computer monito</w:t>
-      </w:r>
-      <w:r>
-        <w:rPr>
-          <w:highlight w:val="yellow"/>
-          <w:lang w:val="en-US"/>
-        </w:rPr>
-        <w:t>r</w:t>
+          <w:highlight w:val="green"/>
+          <w:lang w:val="en-US"/>
+        </w:rPr>
+      </w:pPr>
+      <w:r>
+        <w:rPr>
+          <w:highlight w:val="green"/>
+          <w:lang w:val="en-US"/>
+        </w:rPr>
+        <w:t>Popup window for enemy</w:t>
       </w:r>
     </w:p>
     <w:p>
@@ -118,16 +106,23 @@
           <w:numId w:val="1"/>
         </w:numPr>
         <w:rPr>
-          <w:highlight w:val="yellow"/>
-          <w:lang w:val="en-US"/>
-        </w:rPr>
-      </w:pPr>
-      <w:r>
-        <w:rPr>
-          <w:highlight w:val="yellow"/>
-          <w:lang w:val="en-US"/>
-        </w:rPr>
-        <w:t>Monitor Avatar</w:t>
+          <w:highlight w:val="green"/>
+          <w:lang w:val="en-US"/>
+        </w:rPr>
+      </w:pPr>
+      <w:r>
+        <w:rPr>
+          <w:highlight w:val="green"/>
+          <w:lang w:val="en-US"/>
+        </w:rPr>
+        <w:t xml:space="preserve">Windows Screen icons for hacking, light puzzle, </w:t>
+      </w:r>
+      <w:r>
+        <w:rPr>
+          <w:highlight w:val="green"/>
+          <w:lang w:val="en-US"/>
+        </w:rPr>
+        <w:t>chat, and exit</w:t>
       </w:r>
     </w:p>
     <w:p>
@@ -138,16 +133,23 @@
           <w:numId w:val="1"/>
         </w:numPr>
         <w:rPr>
-          <w:highlight w:val="green"/>
-          <w:lang w:val="en-US"/>
-        </w:rPr>
-      </w:pPr>
-      <w:r>
-        <w:rPr>
-          <w:highlight w:val="green"/>
-          <w:lang w:val="en-US"/>
-        </w:rPr>
-        <w:t>Comically large tower</w:t>
+          <w:highlight w:val="yellow"/>
+          <w:lang w:val="en-US"/>
+        </w:rPr>
+      </w:pPr>
+      <w:r>
+        <w:rPr>
+          <w:highlight w:val="yellow"/>
+          <w:lang w:val="en-US"/>
+        </w:rPr>
+        <w:t>Monitor Avata</w:t>
+      </w:r>
+      <w:r>
+        <w:rPr>
+          <w:highlight w:val="yellow"/>
+          <w:lang w:val="en-US"/>
+        </w:rPr>
+        <w:t>r</w:t>
       </w:r>
     </w:p>
     <w:p>
@@ -158,16 +160,16 @@
           <w:numId w:val="1"/>
         </w:numPr>
         <w:rPr>
-          <w:highlight w:val="green"/>
-          <w:lang w:val="en-US"/>
-        </w:rPr>
-      </w:pPr>
-      <w:r>
-        <w:rPr>
-          <w:highlight w:val="green"/>
-          <w:lang w:val="en-US"/>
-        </w:rPr>
-        <w:t>Desk</w:t>
+          <w:highlight w:val="yellow"/>
+          <w:lang w:val="en-US"/>
+        </w:rPr>
+      </w:pPr>
+      <w:r>
+        <w:rPr>
+          <w:highlight w:val="yellow"/>
+          <w:lang w:val="en-US"/>
+        </w:rPr>
+        <w:t>Player Avatar</w:t>
       </w:r>
     </w:p>
     <w:p>
@@ -178,16 +180,16 @@
           <w:numId w:val="1"/>
         </w:numPr>
         <w:rPr>
-          <w:highlight w:val="green"/>
-          <w:lang w:val="en-US"/>
-        </w:rPr>
-      </w:pPr>
-      <w:r>
-        <w:rPr>
-          <w:highlight w:val="green"/>
-          <w:lang w:val="en-US"/>
-        </w:rPr>
-        <w:t>Chair</w:t>
+          <w:highlight w:val="red"/>
+          <w:lang w:val="en-US"/>
+        </w:rPr>
+      </w:pPr>
+      <w:r>
+        <w:rPr>
+          <w:highlight w:val="red"/>
+          <w:lang w:val="en-US"/>
+        </w:rPr>
+        <w:t>Pause Menu</w:t>
       </w:r>
     </w:p>
     <w:p>
@@ -198,16 +200,16 @@
           <w:numId w:val="1"/>
         </w:numPr>
         <w:rPr>
-          <w:highlight w:val="green"/>
-          <w:lang w:val="en-US"/>
-        </w:rPr>
-      </w:pPr>
-      <w:r>
-        <w:rPr>
-          <w:highlight w:val="green"/>
-          <w:lang w:val="en-US"/>
-        </w:rPr>
-        <w:t>Bed</w:t>
+          <w:highlight w:val="red"/>
+          <w:lang w:val="en-US"/>
+        </w:rPr>
+      </w:pPr>
+      <w:r>
+        <w:rPr>
+          <w:highlight w:val="red"/>
+          <w:lang w:val="en-US"/>
+        </w:rPr>
+        <w:t>Main Menu</w:t>
       </w:r>
     </w:p>
     <w:p>
@@ -218,319 +220,35 @@
           <w:numId w:val="1"/>
         </w:numPr>
         <w:rPr>
-          <w:highlight w:val="yellow"/>
-          <w:lang w:val="en-US"/>
-        </w:rPr>
-      </w:pPr>
-      <w:r>
-        <w:rPr>
-          <w:highlight w:val="yellow"/>
-          <w:lang w:val="en-US"/>
-        </w:rPr>
-        <w:t>Main Character + animations</w:t>
+          <w:highlight w:val="red"/>
+          <w:lang w:val="en-US"/>
+        </w:rPr>
+      </w:pPr>
+      <w:r>
+        <w:rPr>
+          <w:highlight w:val="red"/>
+          <w:lang w:val="en-US"/>
+        </w:rPr>
+        <w:t>Chair</w:t>
       </w:r>
     </w:p>
     <w:p>
       <w:pPr>
         <w:pStyle w:val="ListParagraph"/>
-        <w:numPr>
-          <w:ilvl w:val="0"/>
-          <w:numId w:val="1"/>
-        </w:numPr>
+        <w:rPr>
+          <w:highlight w:val="red"/>
+          <w:lang w:val="en-US"/>
+        </w:rPr>
+      </w:pPr>
+    </w:p>
+    <w:p>
+      <w:pPr>
+        <w:pStyle w:val="ListParagraph"/>
         <w:rPr>
           <w:highlight w:val="green"/>
           <w:lang w:val="en-US"/>
         </w:rPr>
       </w:pPr>
-      <w:r>
-        <w:rPr>
-          <w:highlight w:val="green"/>
-          <w:lang w:val="en-US"/>
-        </w:rPr>
-        <w:t>Book sprite for inventory</w:t>
-      </w:r>
-    </w:p>
-    <w:p>
-      <w:pPr>
-        <w:pStyle w:val="ListParagraph"/>
-        <w:numPr>
-          <w:ilvl w:val="0"/>
-          <w:numId w:val="1"/>
-        </w:numPr>
-        <w:rPr>
-          <w:highlight w:val="green"/>
-          <w:lang w:val="en-US"/>
-        </w:rPr>
-      </w:pPr>
-      <w:r>
-        <w:rPr>
-          <w:highlight w:val="green"/>
-          <w:lang w:val="en-US"/>
-        </w:rPr>
-        <w:t>Pizza Box</w:t>
-      </w:r>
-    </w:p>
-    <w:p>
-      <w:pPr>
-        <w:pStyle w:val="ListParagraph"/>
-        <w:numPr>
-          <w:ilvl w:val="0"/>
-          <w:numId w:val="1"/>
-        </w:numPr>
-        <w:rPr>
-          <w:highlight w:val="green"/>
-          <w:lang w:val="en-US"/>
-        </w:rPr>
-      </w:pPr>
-      <w:r>
-        <w:rPr>
-          <w:highlight w:val="green"/>
-          <w:lang w:val="en-US"/>
-        </w:rPr>
-        <w:t>Dresser/Chest for Manual to be in</w:t>
-      </w:r>
-    </w:p>
-    <w:p>
-      <w:pPr>
-        <w:pStyle w:val="ListParagraph"/>
-        <w:numPr>
-          <w:ilvl w:val="0"/>
-          <w:numId w:val="1"/>
-        </w:numPr>
-        <w:rPr>
-          <w:highlight w:val="magenta"/>
-          <w:lang w:val="en-US"/>
-        </w:rPr>
-      </w:pPr>
-      <w:r>
-        <w:rPr>
-          <w:highlight w:val="magenta"/>
-          <w:lang w:val="en-US"/>
-        </w:rPr>
-        <w:t>Recycling bin</w:t>
-      </w:r>
-    </w:p>
-    <w:p>
-      <w:pPr>
-        <w:pStyle w:val="ListParagraph"/>
-        <w:numPr>
-          <w:ilvl w:val="0"/>
-          <w:numId w:val="1"/>
-        </w:numPr>
-        <w:rPr>
-          <w:highlight w:val="magenta"/>
-          <w:lang w:val="en-US"/>
-        </w:rPr>
-      </w:pPr>
-      <w:proofErr w:type="spellStart"/>
-      <w:r>
-        <w:rPr>
-          <w:highlight w:val="magenta"/>
-          <w:lang w:val="en-US"/>
-        </w:rPr>
-        <w:t>FireWall</w:t>
-      </w:r>
-      <w:proofErr w:type="spellEnd"/>
-    </w:p>
-    <w:p>
-      <w:pPr>
-        <w:pStyle w:val="ListParagraph"/>
-        <w:numPr>
-          <w:ilvl w:val="0"/>
-          <w:numId w:val="1"/>
-        </w:numPr>
-        <w:rPr>
-          <w:highlight w:val="magenta"/>
-          <w:lang w:val="en-US"/>
-        </w:rPr>
-      </w:pPr>
-      <w:r>
-        <w:rPr>
-          <w:highlight w:val="magenta"/>
-          <w:lang w:val="en-US"/>
-        </w:rPr>
-        <w:t>Files</w:t>
-      </w:r>
-    </w:p>
-    <w:p>
-      <w:pPr>
-        <w:pStyle w:val="ListParagraph"/>
-        <w:numPr>
-          <w:ilvl w:val="0"/>
-          <w:numId w:val="1"/>
-        </w:numPr>
-        <w:rPr>
-          <w:highlight w:val="magenta"/>
-          <w:lang w:val="en-US"/>
-        </w:rPr>
-      </w:pPr>
-      <w:r>
-        <w:rPr>
-          <w:highlight w:val="magenta"/>
-          <w:lang w:val="en-US"/>
-        </w:rPr>
-        <w:t>Filing Cabinet</w:t>
-      </w:r>
-    </w:p>
-    <w:p>
-      <w:pPr>
-        <w:pStyle w:val="ListParagraph"/>
-        <w:numPr>
-          <w:ilvl w:val="0"/>
-          <w:numId w:val="1"/>
-        </w:numPr>
-        <w:rPr>
-          <w:highlight w:val="magenta"/>
-          <w:lang w:val="en-US"/>
-        </w:rPr>
-      </w:pPr>
-      <w:r>
-        <w:rPr>
-          <w:highlight w:val="magenta"/>
-          <w:lang w:val="en-US"/>
-        </w:rPr>
-        <w:t>Trash can</w:t>
-      </w:r>
-    </w:p>
-    <w:p>
-      <w:pPr>
-        <w:pStyle w:val="ListParagraph"/>
-        <w:numPr>
-          <w:ilvl w:val="0"/>
-          <w:numId w:val="1"/>
-        </w:numPr>
-        <w:rPr>
-          <w:highlight w:val="green"/>
-          <w:lang w:val="en-US"/>
-        </w:rPr>
-      </w:pPr>
-      <w:r>
-        <w:rPr>
-          <w:highlight w:val="green"/>
-          <w:lang w:val="en-US"/>
-        </w:rPr>
-        <w:t>Physical key for inventory</w:t>
-      </w:r>
-    </w:p>
-    <w:p>
-      <w:pPr>
-        <w:pStyle w:val="ListParagraph"/>
-        <w:numPr>
-          <w:ilvl w:val="0"/>
-          <w:numId w:val="1"/>
-        </w:numPr>
-        <w:rPr>
-          <w:highlight w:val="red"/>
-          <w:lang w:val="en-US"/>
-        </w:rPr>
-      </w:pPr>
-      <w:r>
-        <w:rPr>
-          <w:highlight w:val="red"/>
-          <w:lang w:val="en-US"/>
-        </w:rPr>
-        <w:t>Main Menu</w:t>
-      </w:r>
-    </w:p>
-    <w:p>
-      <w:pPr>
-        <w:pStyle w:val="ListParagraph"/>
-        <w:numPr>
-          <w:ilvl w:val="0"/>
-          <w:numId w:val="1"/>
-        </w:numPr>
-        <w:rPr>
-          <w:highlight w:val="red"/>
-          <w:lang w:val="en-US"/>
-        </w:rPr>
-      </w:pPr>
-      <w:r>
-        <w:rPr>
-          <w:highlight w:val="red"/>
-          <w:lang w:val="en-US"/>
-        </w:rPr>
-        <w:t>Windows Screen</w:t>
-      </w:r>
-    </w:p>
-    <w:p>
-      <w:pPr>
-        <w:pStyle w:val="ListParagraph"/>
-        <w:numPr>
-          <w:ilvl w:val="0"/>
-          <w:numId w:val="1"/>
-        </w:numPr>
-        <w:rPr>
-          <w:highlight w:val="red"/>
-          <w:lang w:val="en-US"/>
-        </w:rPr>
-      </w:pPr>
-      <w:r>
-        <w:rPr>
-          <w:highlight w:val="red"/>
-          <w:lang w:val="en-US"/>
-        </w:rPr>
-        <w:t>Pause Menu</w:t>
-      </w:r>
-    </w:p>
-    <w:p>
-      <w:pPr>
-        <w:pStyle w:val="ListParagraph"/>
-        <w:numPr>
-          <w:ilvl w:val="0"/>
-          <w:numId w:val="1"/>
-        </w:numPr>
-        <w:rPr>
-          <w:highlight w:val="red"/>
-          <w:lang w:val="en-US"/>
-        </w:rPr>
-      </w:pPr>
-      <w:r>
-        <w:rPr>
-          <w:highlight w:val="red"/>
-          <w:lang w:val="en-US"/>
-        </w:rPr>
-        <w:t>1,0,2 sprites</w:t>
-      </w:r>
-    </w:p>
-    <w:p>
-      <w:pPr>
-        <w:pStyle w:val="ListParagraph"/>
-        <w:numPr>
-          <w:ilvl w:val="0"/>
-          <w:numId w:val="1"/>
-        </w:numPr>
-        <w:rPr>
-          <w:highlight w:val="red"/>
-          <w:lang w:val="en-US"/>
-        </w:rPr>
-      </w:pPr>
-      <w:r>
-        <w:rPr>
-          <w:highlight w:val="red"/>
-          <w:lang w:val="en-US"/>
-        </w:rPr>
-        <w:t>Popup window for enemy</w:t>
-      </w:r>
-    </w:p>
-    <w:p>
-      <w:pPr>
-        <w:pStyle w:val="ListParagraph"/>
-        <w:numPr>
-          <w:ilvl w:val="0"/>
-          <w:numId w:val="1"/>
-        </w:numPr>
-        <w:rPr>
-          <w:highlight w:val="red"/>
-          <w:lang w:val="en-US"/>
-        </w:rPr>
-      </w:pPr>
-      <w:r>
-        <w:rPr>
-          <w:highlight w:val="red"/>
-          <w:lang w:val="en-US"/>
-        </w:rPr>
-        <w:t>Windows Screen icons for hacking, light puzzle, and slide puzzle</w:t>
-      </w:r>
     </w:p>
     <w:p>
       <w:pPr>

</xml_diff>